<commit_message>
Update Plan projektu –v.2022.06.23.docx
</commit_message>
<xml_diff>
--- a/Project_docs/Plan projektu –v.2022.06.23.docx
+++ b/Project_docs/Plan projektu –v.2022.06.23.docx
@@ -561,15 +561,70 @@
         <w:tabs>
           <w:tab w:val="left" w:pos="836"/>
         </w:tabs>
-        <w:spacing w:before="70"/>
-        <w:ind w:hanging="361"/>
       </w:pPr>
       <w:bookmarkStart w:id="0" w:name="_TOC_250012"/>
+      <w:bookmarkStart w:id="1" w:name="_TOC_250011"/>
       <w:bookmarkEnd w:id="0"/>
       <w:r>
         <w:lastRenderedPageBreak/>
-        <w:t>Wstęp</w:t>
-      </w:r>
+        <w:t>Cel</w:t>
+      </w:r>
+      <w:r>
+        <w:rPr>
+          <w:spacing w:val="-2"/>
+        </w:rPr>
+        <w:t xml:space="preserve"> </w:t>
+      </w:r>
+      <w:bookmarkEnd w:id="1"/>
+      <w:r>
+        <w:t>projektu</w:t>
+      </w:r>
+    </w:p>
+    <w:p>
+      <w:pPr>
+        <w:pStyle w:val="Heading1"/>
+        <w:tabs>
+          <w:tab w:val="left" w:pos="836"/>
+        </w:tabs>
+        <w:ind w:firstLine="0"/>
+      </w:pPr>
+    </w:p>
+    <w:p>
+      <w:pPr>
+        <w:pStyle w:val="Tekstpodstawowy"/>
+        <w:spacing w:before="9"/>
+        <w:ind w:left="836"/>
+        <w:rPr>
+          <w:i w:val="0"/>
+          <w:sz w:val="22"/>
+        </w:rPr>
+      </w:pPr>
+      <w:r>
+        <w:rPr>
+          <w:i w:val="0"/>
+          <w:sz w:val="24"/>
+          <w:szCs w:val="24"/>
+        </w:rPr>
+        <w:t>Celem projektu jest przygotowanie aplikacji umożliwiającej użytkownikowi przeglądanie bazy informacji o wtyczkach VST. Dodatkowo aplikacja pozwala na dodawanie rekordów oraz modyfikowanie rekordów już istniejących</w:t>
+      </w:r>
+      <w:r>
+        <w:rPr>
+          <w:i w:val="0"/>
+          <w:sz w:val="22"/>
+        </w:rPr>
+        <w:t>.</w:t>
+      </w:r>
+    </w:p>
+    <w:p>
+      <w:pPr>
+        <w:pStyle w:val="Tekstpodstawowy"/>
+        <w:spacing w:before="9"/>
+        <w:ind w:left="836"/>
+        <w:rPr>
+          <w:i w:val="0"/>
+          <w:sz w:val="22"/>
+        </w:rPr>
+      </w:pPr>
     </w:p>
     <w:p>
       <w:pPr>
@@ -582,34 +637,25 @@
           <w:tab w:val="left" w:pos="836"/>
         </w:tabs>
       </w:pPr>
-      <w:bookmarkStart w:id="1" w:name="_TOC_250011"/>
-      <w:r>
-        <w:t>Cel</w:t>
-      </w:r>
-      <w:r>
-        <w:rPr>
-          <w:spacing w:val="-2"/>
+      <w:bookmarkStart w:id="2" w:name="_TOC_250010"/>
+      <w:r>
+        <w:t>Organizacja</w:t>
+      </w:r>
+      <w:r>
+        <w:rPr>
+          <w:spacing w:val="-4"/>
         </w:rPr>
         <w:t xml:space="preserve"> </w:t>
       </w:r>
-      <w:bookmarkEnd w:id="1"/>
+      <w:bookmarkEnd w:id="2"/>
       <w:r>
         <w:t>projektu</w:t>
       </w:r>
     </w:p>
     <w:p>
       <w:pPr>
-        <w:pStyle w:val="Heading1"/>
-        <w:tabs>
-          <w:tab w:val="left" w:pos="836"/>
-        </w:tabs>
-        <w:ind w:firstLine="0"/>
-      </w:pPr>
-    </w:p>
-    <w:p>
-      <w:pPr>
         <w:pStyle w:val="Tekstpodstawowy"/>
-        <w:spacing w:before="9"/>
+        <w:spacing w:before="8"/>
         <w:ind w:left="836"/>
         <w:rPr>
           <w:i w:val="0"/>
@@ -619,29 +665,19 @@
       <w:r>
         <w:rPr>
           <w:i w:val="0"/>
-          <w:sz w:val="24"/>
-          <w:szCs w:val="24"/>
-        </w:rPr>
-        <w:t>Celem projektu jest przygotowanie aplikacji umożliwiającej użytkownikowi przeglądanie bazy informacji o wtyczkach VST. Dodatkowo aplikacja pozwala na dodawanie rekordów oraz modyfikowanie rekordów już istniejących</w:t>
-      </w:r>
-      <w:r>
-        <w:rPr>
-          <w:i w:val="0"/>
           <w:sz w:val="22"/>
         </w:rPr>
-        <w:t>.</w:t>
-      </w:r>
-    </w:p>
-    <w:p>
-      <w:pPr>
-        <w:pStyle w:val="Tekstpodstawowy"/>
-        <w:spacing w:before="9"/>
-        <w:ind w:left="836"/>
+        <w:t xml:space="preserve">Wszystkimi sprawami projektowymi zajmuje się Maciej </w:t>
+      </w:r>
+      <w:proofErr w:type="spellStart"/>
+      <w:r>
         <w:rPr>
           <w:i w:val="0"/>
           <w:sz w:val="22"/>
         </w:rPr>
-      </w:pPr>
+        <w:t>Chopcian</w:t>
+      </w:r>
+      <w:proofErr w:type="spellEnd"/>
     </w:p>
     <w:p>
       <w:pPr>
@@ -654,50 +690,6 @@
           <w:tab w:val="left" w:pos="836"/>
         </w:tabs>
       </w:pPr>
-      <w:bookmarkStart w:id="2" w:name="_TOC_250010"/>
-      <w:r>
-        <w:t>Organizacja</w:t>
-      </w:r>
-      <w:r>
-        <w:rPr>
-          <w:spacing w:val="-4"/>
-        </w:rPr>
-        <w:t xml:space="preserve"> </w:t>
-      </w:r>
-      <w:bookmarkEnd w:id="2"/>
-      <w:r>
-        <w:t>projektu</w:t>
-      </w:r>
-    </w:p>
-    <w:p>
-      <w:pPr>
-        <w:pStyle w:val="Tekstpodstawowy"/>
-        <w:spacing w:before="8"/>
-        <w:ind w:left="836"/>
-        <w:rPr>
-          <w:i w:val="0"/>
-          <w:sz w:val="22"/>
-        </w:rPr>
-      </w:pPr>
-      <w:r>
-        <w:rPr>
-          <w:i w:val="0"/>
-          <w:sz w:val="22"/>
-        </w:rPr>
-        <w:t>Wszystkimi sprawami projektowymi zajmuje się Maciej Chopcian</w:t>
-      </w:r>
-    </w:p>
-    <w:p>
-      <w:pPr>
-        <w:pStyle w:val="Heading1"/>
-        <w:numPr>
-          <w:ilvl w:val="2"/>
-          <w:numId w:val="1"/>
-        </w:numPr>
-        <w:tabs>
-          <w:tab w:val="left" w:pos="836"/>
-        </w:tabs>
-      </w:pPr>
       <w:bookmarkStart w:id="3" w:name="_TOC_250009"/>
       <w:r>
         <w:t>Struktura</w:t>
@@ -723,8 +715,13 @@
         <w:t>Kierownik Projektu</w:t>
       </w:r>
       <w:r>
-        <w:t>-Maciej Chopcian</w:t>
-      </w:r>
+        <w:t xml:space="preserve">-Maciej </w:t>
+      </w:r>
+      <w:proofErr w:type="spellStart"/>
+      <w:r>
+        <w:t>Chopcian</w:t>
+      </w:r>
+      <w:proofErr w:type="spellEnd"/>
     </w:p>
     <w:p>
       <w:pPr>
@@ -747,8 +744,13 @@
         <w:t>Kierownik ds. Testów</w:t>
       </w:r>
       <w:r>
-        <w:t>-Maciej Chopcian</w:t>
-      </w:r>
+        <w:t xml:space="preserve">-Maciej </w:t>
+      </w:r>
+      <w:proofErr w:type="spellStart"/>
+      <w:r>
+        <w:t>Chopcian</w:t>
+      </w:r>
+      <w:proofErr w:type="spellEnd"/>
     </w:p>
     <w:p>
       <w:pPr>
@@ -770,8 +772,13 @@
         <w:t>Kierownik zarządzania ryzykiem</w:t>
       </w:r>
       <w:r>
-        <w:t>-Maciej Chopcian</w:t>
-      </w:r>
+        <w:t xml:space="preserve">-Maciej </w:t>
+      </w:r>
+      <w:proofErr w:type="spellStart"/>
+      <w:r>
+        <w:t>Chopcian</w:t>
+      </w:r>
+      <w:proofErr w:type="spellEnd"/>
     </w:p>
     <w:p>
       <w:pPr>
@@ -793,8 +800,13 @@
         <w:t>Analityk Systemowy</w:t>
       </w:r>
       <w:r>
-        <w:t>-Maciej Chopcian</w:t>
-      </w:r>
+        <w:t xml:space="preserve">-Maciej </w:t>
+      </w:r>
+      <w:proofErr w:type="spellStart"/>
+      <w:r>
+        <w:t>Chopcian</w:t>
+      </w:r>
+      <w:proofErr w:type="spellEnd"/>
     </w:p>
     <w:p>
       <w:pPr>
@@ -816,8 +828,13 @@
         <w:t>Projektant Aplikacji</w:t>
       </w:r>
       <w:r>
-        <w:t>-Maciej Chopcian</w:t>
-      </w:r>
+        <w:t xml:space="preserve">-Maciej </w:t>
+      </w:r>
+      <w:proofErr w:type="spellStart"/>
+      <w:r>
+        <w:t>Chopcian</w:t>
+      </w:r>
+      <w:proofErr w:type="spellEnd"/>
     </w:p>
     <w:p>
       <w:pPr>
@@ -839,8 +856,13 @@
         <w:t>Programista</w:t>
       </w:r>
       <w:r>
-        <w:t>-Maciej Chopcian</w:t>
-      </w:r>
+        <w:t xml:space="preserve">-Maciej </w:t>
+      </w:r>
+      <w:proofErr w:type="spellStart"/>
+      <w:r>
+        <w:t>Chopcian</w:t>
+      </w:r>
+      <w:proofErr w:type="spellEnd"/>
     </w:p>
     <w:p>
       <w:pPr>
@@ -862,8 +884,13 @@
         <w:t>Projektant testów</w:t>
       </w:r>
       <w:r>
-        <w:t>-Maciej Chopcian</w:t>
-      </w:r>
+        <w:t xml:space="preserve">-Maciej </w:t>
+      </w:r>
+      <w:proofErr w:type="spellStart"/>
+      <w:r>
+        <w:t>Chopcian</w:t>
+      </w:r>
+      <w:proofErr w:type="spellEnd"/>
     </w:p>
     <w:p>
       <w:pPr>
@@ -881,8 +908,13 @@
         <w:t>Analityk Produktu</w:t>
       </w:r>
       <w:r>
-        <w:t>-Maciej Chopcian</w:t>
-      </w:r>
+        <w:t xml:space="preserve">-Maciej </w:t>
+      </w:r>
+      <w:proofErr w:type="spellStart"/>
+      <w:r>
+        <w:t>Chopcian</w:t>
+      </w:r>
+      <w:proofErr w:type="spellEnd"/>
     </w:p>
     <w:p>
       <w:pPr>
@@ -1328,7 +1360,23 @@
               <w:jc w:val="center"/>
             </w:pPr>
             <w:r>
-              <w:t>Zbudowanie funkcjonalnego modelu systemu, modelu use case'ów,</w:t>
+              <w:t xml:space="preserve">Zbudowanie funkcjonalnego modelu systemu, modelu </w:t>
+            </w:r>
+            <w:proofErr w:type="spellStart"/>
+            <w:r>
+              <w:t>use</w:t>
+            </w:r>
+            <w:proofErr w:type="spellEnd"/>
+            <w:r>
+              <w:t xml:space="preserve"> </w:t>
+            </w:r>
+            <w:proofErr w:type="spellStart"/>
+            <w:r>
+              <w:t>case'ów</w:t>
+            </w:r>
+            <w:proofErr w:type="spellEnd"/>
+            <w:r>
+              <w:t>,</w:t>
             </w:r>
           </w:p>
           <w:p>
@@ -1931,30 +1979,736 @@
       <w:r>
         <w:t>projektu</w:t>
       </w:r>
-    </w:p>
+      <w:r>
+        <w:tab/>
+      </w:r>
+    </w:p>
+    <w:p>
+      <w:pPr>
+        <w:pStyle w:val="Heading1"/>
+        <w:tabs>
+          <w:tab w:val="left" w:pos="836"/>
+        </w:tabs>
+        <w:ind w:firstLine="0"/>
+      </w:pPr>
+    </w:p>
+    <w:tbl>
+      <w:tblPr>
+        <w:tblW w:w="4400" w:type="dxa"/>
+        <w:tblInd w:w="704" w:type="dxa"/>
+        <w:tblCellMar>
+          <w:left w:w="70" w:type="dxa"/>
+          <w:right w:w="70" w:type="dxa"/>
+        </w:tblCellMar>
+        <w:tblLook w:val="04A0"/>
+      </w:tblPr>
+      <w:tblGrid>
+        <w:gridCol w:w="1900"/>
+        <w:gridCol w:w="2500"/>
+      </w:tblGrid>
+      <w:tr>
+        <w:trPr>
+          <w:trHeight w:val="285"/>
+        </w:trPr>
+        <w:tc>
+          <w:tcPr>
+            <w:tcW w:w="1900" w:type="dxa"/>
+            <w:vMerge w:val="restart"/>
+            <w:tcBorders>
+              <w:top w:val="single" w:sz="4" w:space="0" w:color="auto"/>
+              <w:left w:val="single" w:sz="4" w:space="0" w:color="auto"/>
+              <w:bottom w:val="single" w:sz="4" w:space="0" w:color="000000"/>
+              <w:right w:val="single" w:sz="4" w:space="0" w:color="auto"/>
+            </w:tcBorders>
+            <w:shd w:val="clear" w:color="000000" w:fill="F2F2F2"/>
+            <w:noWrap/>
+            <w:vAlign w:val="center"/>
+            <w:hideMark/>
+          </w:tcPr>
+          <w:p>
+            <w:pPr>
+              <w:widowControl/>
+              <w:autoSpaceDE/>
+              <w:autoSpaceDN/>
+              <w:jc w:val="center"/>
+              <w:rPr>
+                <w:color w:val="000000"/>
+                <w:lang w:eastAsia="pl-PL"/>
+              </w:rPr>
+            </w:pPr>
+            <w:r>
+              <w:rPr>
+                <w:color w:val="000000"/>
+                <w:lang w:eastAsia="pl-PL"/>
+              </w:rPr>
+              <w:t>Rola w projekcie</w:t>
+            </w:r>
+          </w:p>
+        </w:tc>
+        <w:tc>
+          <w:tcPr>
+            <w:tcW w:w="2500" w:type="dxa"/>
+            <w:vMerge w:val="restart"/>
+            <w:tcBorders>
+              <w:top w:val="single" w:sz="4" w:space="0" w:color="auto"/>
+              <w:left w:val="single" w:sz="4" w:space="0" w:color="auto"/>
+              <w:bottom w:val="single" w:sz="4" w:space="0" w:color="000000"/>
+              <w:right w:val="single" w:sz="4" w:space="0" w:color="auto"/>
+            </w:tcBorders>
+            <w:shd w:val="clear" w:color="000000" w:fill="F2F2F2"/>
+            <w:noWrap/>
+            <w:vAlign w:val="center"/>
+            <w:hideMark/>
+          </w:tcPr>
+          <w:p>
+            <w:pPr>
+              <w:widowControl/>
+              <w:autoSpaceDE/>
+              <w:autoSpaceDN/>
+              <w:jc w:val="center"/>
+              <w:rPr>
+                <w:color w:val="000000"/>
+                <w:lang w:eastAsia="pl-PL"/>
+              </w:rPr>
+            </w:pPr>
+            <w:r>
+              <w:rPr>
+                <w:color w:val="000000"/>
+                <w:lang w:eastAsia="pl-PL"/>
+              </w:rPr>
+              <w:t>Godzinowy nakład pracy</w:t>
+            </w:r>
+          </w:p>
+        </w:tc>
+      </w:tr>
+      <w:tr>
+        <w:trPr>
+          <w:trHeight w:val="285"/>
+        </w:trPr>
+        <w:tc>
+          <w:tcPr>
+            <w:tcW w:w="1900" w:type="dxa"/>
+            <w:vMerge/>
+            <w:tcBorders>
+              <w:top w:val="single" w:sz="4" w:space="0" w:color="auto"/>
+              <w:left w:val="single" w:sz="4" w:space="0" w:color="auto"/>
+              <w:bottom w:val="single" w:sz="4" w:space="0" w:color="000000"/>
+              <w:right w:val="single" w:sz="4" w:space="0" w:color="auto"/>
+            </w:tcBorders>
+            <w:vAlign w:val="center"/>
+            <w:hideMark/>
+          </w:tcPr>
+          <w:p>
+            <w:pPr>
+              <w:widowControl/>
+              <w:autoSpaceDE/>
+              <w:autoSpaceDN/>
+              <w:rPr>
+                <w:color w:val="000000"/>
+                <w:lang w:eastAsia="pl-PL"/>
+              </w:rPr>
+            </w:pPr>
+          </w:p>
+        </w:tc>
+        <w:tc>
+          <w:tcPr>
+            <w:tcW w:w="2500" w:type="dxa"/>
+            <w:vMerge/>
+            <w:tcBorders>
+              <w:top w:val="single" w:sz="4" w:space="0" w:color="auto"/>
+              <w:left w:val="single" w:sz="4" w:space="0" w:color="auto"/>
+              <w:bottom w:val="single" w:sz="4" w:space="0" w:color="000000"/>
+              <w:right w:val="single" w:sz="4" w:space="0" w:color="auto"/>
+            </w:tcBorders>
+            <w:vAlign w:val="center"/>
+            <w:hideMark/>
+          </w:tcPr>
+          <w:p>
+            <w:pPr>
+              <w:widowControl/>
+              <w:autoSpaceDE/>
+              <w:autoSpaceDN/>
+              <w:rPr>
+                <w:color w:val="000000"/>
+                <w:lang w:eastAsia="pl-PL"/>
+              </w:rPr>
+            </w:pPr>
+          </w:p>
+        </w:tc>
+      </w:tr>
+      <w:tr>
+        <w:trPr>
+          <w:trHeight w:val="300"/>
+        </w:trPr>
+        <w:tc>
+          <w:tcPr>
+            <w:tcW w:w="1900" w:type="dxa"/>
+            <w:tcBorders>
+              <w:top w:val="single" w:sz="4" w:space="0" w:color="B1BBCC"/>
+              <w:left w:val="single" w:sz="4" w:space="0" w:color="B1BBCC"/>
+              <w:bottom w:val="single" w:sz="4" w:space="0" w:color="B1BBCC"/>
+              <w:right w:val="single" w:sz="4" w:space="0" w:color="B1BBCC"/>
+            </w:tcBorders>
+            <w:shd w:val="clear" w:color="000000" w:fill="FFFFFF"/>
+            <w:vAlign w:val="bottom"/>
+            <w:hideMark/>
+          </w:tcPr>
+          <w:p>
+            <w:pPr>
+              <w:widowControl/>
+              <w:autoSpaceDE/>
+              <w:autoSpaceDN/>
+              <w:rPr>
+                <w:color w:val="000000"/>
+                <w:lang w:eastAsia="pl-PL"/>
+              </w:rPr>
+            </w:pPr>
+            <w:r>
+              <w:rPr>
+                <w:color w:val="000000"/>
+                <w:lang w:eastAsia="pl-PL"/>
+              </w:rPr>
+              <w:t>Kierownik Projektu</w:t>
+            </w:r>
+          </w:p>
+        </w:tc>
+        <w:tc>
+          <w:tcPr>
+            <w:tcW w:w="2500" w:type="dxa"/>
+            <w:tcBorders>
+              <w:top w:val="nil"/>
+              <w:left w:val="single" w:sz="4" w:space="0" w:color="auto"/>
+              <w:bottom w:val="single" w:sz="4" w:space="0" w:color="auto"/>
+              <w:right w:val="single" w:sz="4" w:space="0" w:color="auto"/>
+            </w:tcBorders>
+            <w:shd w:val="clear" w:color="auto" w:fill="auto"/>
+            <w:noWrap/>
+            <w:vAlign w:val="bottom"/>
+            <w:hideMark/>
+          </w:tcPr>
+          <w:p>
+            <w:pPr>
+              <w:widowControl/>
+              <w:autoSpaceDE/>
+              <w:autoSpaceDN/>
+              <w:jc w:val="right"/>
+              <w:rPr>
+                <w:color w:val="000000"/>
+                <w:lang w:eastAsia="pl-PL"/>
+              </w:rPr>
+            </w:pPr>
+            <w:r>
+              <w:rPr>
+                <w:color w:val="000000"/>
+                <w:lang w:eastAsia="pl-PL"/>
+              </w:rPr>
+              <w:t>48</w:t>
+            </w:r>
+          </w:p>
+        </w:tc>
+      </w:tr>
+      <w:tr>
+        <w:trPr>
+          <w:trHeight w:val="600"/>
+        </w:trPr>
+        <w:tc>
+          <w:tcPr>
+            <w:tcW w:w="1900" w:type="dxa"/>
+            <w:tcBorders>
+              <w:top w:val="nil"/>
+              <w:left w:val="single" w:sz="4" w:space="0" w:color="B1BBCC"/>
+              <w:bottom w:val="single" w:sz="4" w:space="0" w:color="B1BBCC"/>
+              <w:right w:val="single" w:sz="4" w:space="0" w:color="B1BBCC"/>
+            </w:tcBorders>
+            <w:shd w:val="clear" w:color="000000" w:fill="FFFFFF"/>
+            <w:vAlign w:val="bottom"/>
+            <w:hideMark/>
+          </w:tcPr>
+          <w:p>
+            <w:pPr>
+              <w:widowControl/>
+              <w:autoSpaceDE/>
+              <w:autoSpaceDN/>
+              <w:rPr>
+                <w:color w:val="000000"/>
+                <w:lang w:eastAsia="pl-PL"/>
+              </w:rPr>
+            </w:pPr>
+            <w:r>
+              <w:rPr>
+                <w:color w:val="000000"/>
+                <w:lang w:eastAsia="pl-PL"/>
+              </w:rPr>
+              <w:t>Kierownik ds. Testów</w:t>
+            </w:r>
+          </w:p>
+        </w:tc>
+        <w:tc>
+          <w:tcPr>
+            <w:tcW w:w="2500" w:type="dxa"/>
+            <w:tcBorders>
+              <w:top w:val="nil"/>
+              <w:left w:val="single" w:sz="4" w:space="0" w:color="auto"/>
+              <w:bottom w:val="single" w:sz="4" w:space="0" w:color="auto"/>
+              <w:right w:val="single" w:sz="4" w:space="0" w:color="auto"/>
+            </w:tcBorders>
+            <w:shd w:val="clear" w:color="auto" w:fill="auto"/>
+            <w:noWrap/>
+            <w:vAlign w:val="bottom"/>
+            <w:hideMark/>
+          </w:tcPr>
+          <w:p>
+            <w:pPr>
+              <w:widowControl/>
+              <w:autoSpaceDE/>
+              <w:autoSpaceDN/>
+              <w:jc w:val="right"/>
+              <w:rPr>
+                <w:color w:val="000000"/>
+                <w:lang w:eastAsia="pl-PL"/>
+              </w:rPr>
+            </w:pPr>
+            <w:r>
+              <w:rPr>
+                <w:color w:val="000000"/>
+                <w:lang w:eastAsia="pl-PL"/>
+              </w:rPr>
+              <w:t>8</w:t>
+            </w:r>
+          </w:p>
+        </w:tc>
+      </w:tr>
+      <w:tr>
+        <w:trPr>
+          <w:trHeight w:val="900"/>
+        </w:trPr>
+        <w:tc>
+          <w:tcPr>
+            <w:tcW w:w="1900" w:type="dxa"/>
+            <w:tcBorders>
+              <w:top w:val="nil"/>
+              <w:left w:val="single" w:sz="4" w:space="0" w:color="B1BBCC"/>
+              <w:bottom w:val="single" w:sz="4" w:space="0" w:color="B1BBCC"/>
+              <w:right w:val="single" w:sz="4" w:space="0" w:color="B1BBCC"/>
+            </w:tcBorders>
+            <w:shd w:val="clear" w:color="000000" w:fill="FFFFFF"/>
+            <w:vAlign w:val="bottom"/>
+            <w:hideMark/>
+          </w:tcPr>
+          <w:p>
+            <w:pPr>
+              <w:widowControl/>
+              <w:autoSpaceDE/>
+              <w:autoSpaceDN/>
+              <w:rPr>
+                <w:color w:val="000000"/>
+                <w:lang w:eastAsia="pl-PL"/>
+              </w:rPr>
+            </w:pPr>
+            <w:r>
+              <w:rPr>
+                <w:color w:val="000000"/>
+                <w:lang w:eastAsia="pl-PL"/>
+              </w:rPr>
+              <w:t>Kierownik zarządzania ryzykiem</w:t>
+            </w:r>
+          </w:p>
+        </w:tc>
+        <w:tc>
+          <w:tcPr>
+            <w:tcW w:w="2500" w:type="dxa"/>
+            <w:tcBorders>
+              <w:top w:val="nil"/>
+              <w:left w:val="single" w:sz="4" w:space="0" w:color="auto"/>
+              <w:bottom w:val="single" w:sz="4" w:space="0" w:color="auto"/>
+              <w:right w:val="single" w:sz="4" w:space="0" w:color="auto"/>
+            </w:tcBorders>
+            <w:shd w:val="clear" w:color="auto" w:fill="auto"/>
+            <w:noWrap/>
+            <w:vAlign w:val="bottom"/>
+            <w:hideMark/>
+          </w:tcPr>
+          <w:p>
+            <w:pPr>
+              <w:widowControl/>
+              <w:autoSpaceDE/>
+              <w:autoSpaceDN/>
+              <w:jc w:val="right"/>
+              <w:rPr>
+                <w:color w:val="000000"/>
+                <w:lang w:eastAsia="pl-PL"/>
+              </w:rPr>
+            </w:pPr>
+            <w:r>
+              <w:rPr>
+                <w:color w:val="000000"/>
+                <w:lang w:eastAsia="pl-PL"/>
+              </w:rPr>
+              <w:t>8</w:t>
+            </w:r>
+          </w:p>
+        </w:tc>
+      </w:tr>
+      <w:tr>
+        <w:trPr>
+          <w:trHeight w:val="600"/>
+        </w:trPr>
+        <w:tc>
+          <w:tcPr>
+            <w:tcW w:w="1900" w:type="dxa"/>
+            <w:tcBorders>
+              <w:top w:val="nil"/>
+              <w:left w:val="single" w:sz="4" w:space="0" w:color="B1BBCC"/>
+              <w:bottom w:val="single" w:sz="4" w:space="0" w:color="B1BBCC"/>
+              <w:right w:val="single" w:sz="4" w:space="0" w:color="B1BBCC"/>
+            </w:tcBorders>
+            <w:shd w:val="clear" w:color="000000" w:fill="FFFFFF"/>
+            <w:vAlign w:val="bottom"/>
+            <w:hideMark/>
+          </w:tcPr>
+          <w:p>
+            <w:pPr>
+              <w:widowControl/>
+              <w:autoSpaceDE/>
+              <w:autoSpaceDN/>
+              <w:rPr>
+                <w:color w:val="000000"/>
+                <w:lang w:eastAsia="pl-PL"/>
+              </w:rPr>
+            </w:pPr>
+            <w:r>
+              <w:rPr>
+                <w:color w:val="000000"/>
+                <w:lang w:eastAsia="pl-PL"/>
+              </w:rPr>
+              <w:t>Analityk Systemowy</w:t>
+            </w:r>
+          </w:p>
+        </w:tc>
+        <w:tc>
+          <w:tcPr>
+            <w:tcW w:w="2500" w:type="dxa"/>
+            <w:tcBorders>
+              <w:top w:val="nil"/>
+              <w:left w:val="single" w:sz="4" w:space="0" w:color="auto"/>
+              <w:bottom w:val="single" w:sz="4" w:space="0" w:color="auto"/>
+              <w:right w:val="single" w:sz="4" w:space="0" w:color="auto"/>
+            </w:tcBorders>
+            <w:shd w:val="clear" w:color="auto" w:fill="auto"/>
+            <w:noWrap/>
+            <w:vAlign w:val="bottom"/>
+            <w:hideMark/>
+          </w:tcPr>
+          <w:p>
+            <w:pPr>
+              <w:widowControl/>
+              <w:autoSpaceDE/>
+              <w:autoSpaceDN/>
+              <w:jc w:val="right"/>
+              <w:rPr>
+                <w:color w:val="000000"/>
+                <w:lang w:eastAsia="pl-PL"/>
+              </w:rPr>
+            </w:pPr>
+            <w:r>
+              <w:rPr>
+                <w:color w:val="000000"/>
+                <w:lang w:eastAsia="pl-PL"/>
+              </w:rPr>
+              <w:t>72</w:t>
+            </w:r>
+          </w:p>
+        </w:tc>
+      </w:tr>
+      <w:tr>
+        <w:trPr>
+          <w:trHeight w:val="600"/>
+        </w:trPr>
+        <w:tc>
+          <w:tcPr>
+            <w:tcW w:w="1900" w:type="dxa"/>
+            <w:tcBorders>
+              <w:top w:val="nil"/>
+              <w:left w:val="single" w:sz="4" w:space="0" w:color="B1BBCC"/>
+              <w:bottom w:val="single" w:sz="4" w:space="0" w:color="B1BBCC"/>
+              <w:right w:val="single" w:sz="4" w:space="0" w:color="B1BBCC"/>
+            </w:tcBorders>
+            <w:shd w:val="clear" w:color="000000" w:fill="FFFFFF"/>
+            <w:vAlign w:val="bottom"/>
+            <w:hideMark/>
+          </w:tcPr>
+          <w:p>
+            <w:pPr>
+              <w:widowControl/>
+              <w:autoSpaceDE/>
+              <w:autoSpaceDN/>
+              <w:rPr>
+                <w:color w:val="000000"/>
+                <w:lang w:eastAsia="pl-PL"/>
+              </w:rPr>
+            </w:pPr>
+            <w:r>
+              <w:rPr>
+                <w:color w:val="000000"/>
+                <w:lang w:eastAsia="pl-PL"/>
+              </w:rPr>
+              <w:t>Projektant Aplikacji</w:t>
+            </w:r>
+          </w:p>
+        </w:tc>
+        <w:tc>
+          <w:tcPr>
+            <w:tcW w:w="2500" w:type="dxa"/>
+            <w:tcBorders>
+              <w:top w:val="nil"/>
+              <w:left w:val="single" w:sz="4" w:space="0" w:color="auto"/>
+              <w:bottom w:val="single" w:sz="4" w:space="0" w:color="auto"/>
+              <w:right w:val="single" w:sz="4" w:space="0" w:color="auto"/>
+            </w:tcBorders>
+            <w:shd w:val="clear" w:color="auto" w:fill="auto"/>
+            <w:noWrap/>
+            <w:vAlign w:val="bottom"/>
+            <w:hideMark/>
+          </w:tcPr>
+          <w:p>
+            <w:pPr>
+              <w:widowControl/>
+              <w:autoSpaceDE/>
+              <w:autoSpaceDN/>
+              <w:jc w:val="right"/>
+              <w:rPr>
+                <w:color w:val="000000"/>
+                <w:lang w:eastAsia="pl-PL"/>
+              </w:rPr>
+            </w:pPr>
+            <w:r>
+              <w:rPr>
+                <w:color w:val="000000"/>
+                <w:lang w:eastAsia="pl-PL"/>
+              </w:rPr>
+              <w:t>56</w:t>
+            </w:r>
+          </w:p>
+        </w:tc>
+      </w:tr>
+      <w:tr>
+        <w:trPr>
+          <w:trHeight w:val="300"/>
+        </w:trPr>
+        <w:tc>
+          <w:tcPr>
+            <w:tcW w:w="1900" w:type="dxa"/>
+            <w:tcBorders>
+              <w:top w:val="nil"/>
+              <w:left w:val="single" w:sz="4" w:space="0" w:color="B1BBCC"/>
+              <w:bottom w:val="single" w:sz="4" w:space="0" w:color="B1BBCC"/>
+              <w:right w:val="single" w:sz="4" w:space="0" w:color="B1BBCC"/>
+            </w:tcBorders>
+            <w:shd w:val="clear" w:color="000000" w:fill="FFFFFF"/>
+            <w:vAlign w:val="bottom"/>
+            <w:hideMark/>
+          </w:tcPr>
+          <w:p>
+            <w:pPr>
+              <w:widowControl/>
+              <w:autoSpaceDE/>
+              <w:autoSpaceDN/>
+              <w:rPr>
+                <w:color w:val="000000"/>
+                <w:lang w:eastAsia="pl-PL"/>
+              </w:rPr>
+            </w:pPr>
+            <w:r>
+              <w:rPr>
+                <w:color w:val="000000"/>
+                <w:lang w:eastAsia="pl-PL"/>
+              </w:rPr>
+              <w:t>Programista</w:t>
+            </w:r>
+          </w:p>
+        </w:tc>
+        <w:tc>
+          <w:tcPr>
+            <w:tcW w:w="2500" w:type="dxa"/>
+            <w:tcBorders>
+              <w:top w:val="nil"/>
+              <w:left w:val="single" w:sz="4" w:space="0" w:color="auto"/>
+              <w:bottom w:val="single" w:sz="4" w:space="0" w:color="auto"/>
+              <w:right w:val="single" w:sz="4" w:space="0" w:color="auto"/>
+            </w:tcBorders>
+            <w:shd w:val="clear" w:color="auto" w:fill="auto"/>
+            <w:noWrap/>
+            <w:vAlign w:val="bottom"/>
+            <w:hideMark/>
+          </w:tcPr>
+          <w:p>
+            <w:pPr>
+              <w:widowControl/>
+              <w:autoSpaceDE/>
+              <w:autoSpaceDN/>
+              <w:jc w:val="right"/>
+              <w:rPr>
+                <w:color w:val="000000"/>
+                <w:lang w:eastAsia="pl-PL"/>
+              </w:rPr>
+            </w:pPr>
+            <w:r>
+              <w:rPr>
+                <w:color w:val="000000"/>
+                <w:lang w:eastAsia="pl-PL"/>
+              </w:rPr>
+              <w:t>192</w:t>
+            </w:r>
+          </w:p>
+        </w:tc>
+      </w:tr>
+      <w:tr>
+        <w:trPr>
+          <w:trHeight w:val="300"/>
+        </w:trPr>
+        <w:tc>
+          <w:tcPr>
+            <w:tcW w:w="1900" w:type="dxa"/>
+            <w:tcBorders>
+              <w:top w:val="nil"/>
+              <w:left w:val="single" w:sz="4" w:space="0" w:color="B1BBCC"/>
+              <w:bottom w:val="single" w:sz="4" w:space="0" w:color="B1BBCC"/>
+              <w:right w:val="single" w:sz="4" w:space="0" w:color="B1BBCC"/>
+            </w:tcBorders>
+            <w:shd w:val="clear" w:color="000000" w:fill="FFFFFF"/>
+            <w:vAlign w:val="bottom"/>
+            <w:hideMark/>
+          </w:tcPr>
+          <w:p>
+            <w:pPr>
+              <w:widowControl/>
+              <w:autoSpaceDE/>
+              <w:autoSpaceDN/>
+              <w:rPr>
+                <w:color w:val="000000"/>
+                <w:lang w:eastAsia="pl-PL"/>
+              </w:rPr>
+            </w:pPr>
+            <w:r>
+              <w:rPr>
+                <w:color w:val="000000"/>
+                <w:lang w:eastAsia="pl-PL"/>
+              </w:rPr>
+              <w:t>Projektant testów</w:t>
+            </w:r>
+          </w:p>
+        </w:tc>
+        <w:tc>
+          <w:tcPr>
+            <w:tcW w:w="2500" w:type="dxa"/>
+            <w:tcBorders>
+              <w:top w:val="nil"/>
+              <w:left w:val="single" w:sz="4" w:space="0" w:color="auto"/>
+              <w:bottom w:val="single" w:sz="4" w:space="0" w:color="auto"/>
+              <w:right w:val="single" w:sz="4" w:space="0" w:color="auto"/>
+            </w:tcBorders>
+            <w:shd w:val="clear" w:color="auto" w:fill="auto"/>
+            <w:noWrap/>
+            <w:vAlign w:val="bottom"/>
+            <w:hideMark/>
+          </w:tcPr>
+          <w:p>
+            <w:pPr>
+              <w:widowControl/>
+              <w:autoSpaceDE/>
+              <w:autoSpaceDN/>
+              <w:jc w:val="right"/>
+              <w:rPr>
+                <w:color w:val="000000"/>
+                <w:lang w:eastAsia="pl-PL"/>
+              </w:rPr>
+            </w:pPr>
+            <w:r>
+              <w:rPr>
+                <w:color w:val="000000"/>
+                <w:lang w:eastAsia="pl-PL"/>
+              </w:rPr>
+              <w:t>128</w:t>
+            </w:r>
+          </w:p>
+        </w:tc>
+      </w:tr>
+      <w:tr>
+        <w:trPr>
+          <w:trHeight w:val="300"/>
+        </w:trPr>
+        <w:tc>
+          <w:tcPr>
+            <w:tcW w:w="1900" w:type="dxa"/>
+            <w:tcBorders>
+              <w:top w:val="nil"/>
+              <w:left w:val="single" w:sz="4" w:space="0" w:color="B1BBCC"/>
+              <w:bottom w:val="single" w:sz="4" w:space="0" w:color="B1BBCC"/>
+              <w:right w:val="single" w:sz="4" w:space="0" w:color="B1BBCC"/>
+            </w:tcBorders>
+            <w:shd w:val="clear" w:color="000000" w:fill="FFFFFF"/>
+            <w:vAlign w:val="bottom"/>
+            <w:hideMark/>
+          </w:tcPr>
+          <w:p>
+            <w:pPr>
+              <w:widowControl/>
+              <w:autoSpaceDE/>
+              <w:autoSpaceDN/>
+              <w:rPr>
+                <w:color w:val="000000"/>
+                <w:lang w:eastAsia="pl-PL"/>
+              </w:rPr>
+            </w:pPr>
+            <w:r>
+              <w:rPr>
+                <w:color w:val="000000"/>
+                <w:lang w:eastAsia="pl-PL"/>
+              </w:rPr>
+              <w:t>Analityk Produktu</w:t>
+            </w:r>
+          </w:p>
+        </w:tc>
+        <w:tc>
+          <w:tcPr>
+            <w:tcW w:w="2500" w:type="dxa"/>
+            <w:tcBorders>
+              <w:top w:val="nil"/>
+              <w:left w:val="single" w:sz="4" w:space="0" w:color="auto"/>
+              <w:bottom w:val="single" w:sz="4" w:space="0" w:color="auto"/>
+              <w:right w:val="single" w:sz="4" w:space="0" w:color="auto"/>
+            </w:tcBorders>
+            <w:shd w:val="clear" w:color="auto" w:fill="auto"/>
+            <w:noWrap/>
+            <w:vAlign w:val="bottom"/>
+            <w:hideMark/>
+          </w:tcPr>
+          <w:p>
+            <w:pPr>
+              <w:widowControl/>
+              <w:autoSpaceDE/>
+              <w:autoSpaceDN/>
+              <w:jc w:val="right"/>
+              <w:rPr>
+                <w:color w:val="000000"/>
+                <w:lang w:eastAsia="pl-PL"/>
+              </w:rPr>
+            </w:pPr>
+            <w:r>
+              <w:rPr>
+                <w:color w:val="000000"/>
+                <w:lang w:eastAsia="pl-PL"/>
+              </w:rPr>
+              <w:t>32</w:t>
+            </w:r>
+          </w:p>
+        </w:tc>
+      </w:tr>
+    </w:tbl>
     <w:p>
       <w:pPr>
         <w:pStyle w:val="Tekstpodstawowy"/>
         <w:spacing w:before="5"/>
-        <w:ind w:left="591" w:firstLine="245"/>
-        <w:rPr>
-          <w:i w:val="0"/>
-          <w:sz w:val="22"/>
-        </w:rPr>
-      </w:pPr>
-      <w:r>
-        <w:rPr>
-          <w:i w:val="0"/>
-          <w:sz w:val="22"/>
-        </w:rPr>
-        <w:t>Nie dotyczy</w:t>
-      </w:r>
-    </w:p>
-    <w:p>
-      <w:pPr>
-        <w:pStyle w:val="Tekstpodstawowy"/>
-        <w:spacing w:before="5"/>
-        <w:ind w:left="475"/>
         <w:rPr>
           <w:i w:val="0"/>
           <w:sz w:val="22"/>
@@ -2013,7 +2767,15 @@
           <w:sz w:val="24"/>
           <w:szCs w:val="24"/>
         </w:rPr>
-        <w:t>wyspecyfikowanych wymagań zasobów</w:t>
+        <w:t xml:space="preserve">wyspecyfikowanych </w:t>
+      </w:r>
+      <w:r>
+        <w:rPr>
+          <w:i w:val="0"/>
+          <w:sz w:val="24"/>
+          <w:szCs w:val="24"/>
+        </w:rPr>
+        <w:t>zasobów</w:t>
       </w:r>
     </w:p>
     <w:p>
@@ -2247,30 +3009,6 @@
           <w:sz w:val="22"/>
           <w:szCs w:val="22"/>
         </w:rPr>
-        <w:t>- zarządzanie zasobami,</w:t>
-      </w:r>
-      <w:r>
-        <w:rPr>
-          <w:i w:val="0"/>
-          <w:sz w:val="22"/>
-          <w:szCs w:val="22"/>
-        </w:rPr>
-        <w:br/>
-      </w:r>
-      <w:r>
-        <w:rPr>
-          <w:i w:val="0"/>
-          <w:sz w:val="22"/>
-          <w:szCs w:val="22"/>
-        </w:rPr>
-        <w:t xml:space="preserve">   </w:t>
-      </w:r>
-      <w:r>
-        <w:rPr>
-          <w:i w:val="0"/>
-          <w:sz w:val="22"/>
-          <w:szCs w:val="22"/>
-        </w:rPr>
         <w:t>- zarządzanie ryzykiem,</w:t>
       </w:r>
       <w:r>
@@ -2397,18 +3135,101 @@
           <w:tab w:val="left" w:pos="968"/>
         </w:tabs>
         <w:spacing w:before="184"/>
-        <w:ind w:left="555" w:firstLine="0"/>
-      </w:pPr>
-      <w:r>
-        <w:tab/>
-      </w:r>
-      <w:r>
-        <w:tab/>
+      </w:pPr>
+      <w:r>
         <w:t>Proje</w:t>
       </w:r>
       <w:r>
-        <w:t>kt zakłada wersjonowanie plików. Ze względu na nieskomplikowaną specyfikację systemu konfiguracja nie wymaga dodatkowego zarządzania.</w:t>
-      </w:r>
+        <w:t>kt zakłada wersjonowanie:</w:t>
+      </w:r>
+      <w:r>
+        <w:t xml:space="preserve"> </w:t>
+      </w:r>
+    </w:p>
+    <w:p>
+      <w:pPr>
+        <w:pStyle w:val="Heading2"/>
+        <w:tabs>
+          <w:tab w:val="left" w:pos="968"/>
+        </w:tabs>
+        <w:spacing w:before="184"/>
+        <w:ind w:left="476" w:firstLine="0"/>
+      </w:pPr>
+      <w:r>
+        <w:sym w:font="Symbol" w:char="F0B7"/>
+      </w:r>
+      <w:r>
+        <w:t>kodów źródłowych tworzonego oprogramowania,</w:t>
+      </w:r>
+      <w:r>
+        <w:br/>
+      </w:r>
+      <w:r>
+        <w:sym w:font="Symbol" w:char="F0B7"/>
+      </w:r>
+      <w:r>
+        <w:t>dokumentacji tworzonego oprogramowania (specyfikacji,</w:t>
+      </w:r>
+      <w:r>
+        <w:t xml:space="preserve"> testów</w:t>
+      </w:r>
+      <w:r>
+        <w:t xml:space="preserve"> </w:t>
+      </w:r>
+      <w:r>
+        <w:t>,dokumentacji</w:t>
+      </w:r>
+      <w:r>
+        <w:t>)</w:t>
+      </w:r>
+      <w:r>
+        <w:t>.</w:t>
+      </w:r>
+    </w:p>
+    <w:p>
+      <w:pPr>
+        <w:pStyle w:val="Heading2"/>
+        <w:tabs>
+          <w:tab w:val="left" w:pos="968"/>
+        </w:tabs>
+        <w:spacing w:before="184"/>
+        <w:ind w:left="476" w:firstLine="0"/>
+      </w:pPr>
+      <w:r>
+        <w:t>Każda zmiana pliku jest widoczna i dokumentowana w repozytorium.</w:t>
+      </w:r>
+      <w:r>
+        <w:br/>
+        <w:t xml:space="preserve">Systemem kontroli wersji jest </w:t>
+      </w:r>
+      <w:proofErr w:type="spellStart"/>
+      <w:r>
+        <w:t>Github</w:t>
+      </w:r>
+      <w:proofErr w:type="spellEnd"/>
+      <w:r>
+        <w:t>.</w:t>
+      </w:r>
+    </w:p>
+    <w:p>
+      <w:pPr>
+        <w:pStyle w:val="Heading2"/>
+        <w:tabs>
+          <w:tab w:val="left" w:pos="968"/>
+        </w:tabs>
+        <w:spacing w:before="184"/>
+        <w:ind w:left="476" w:firstLine="0"/>
+      </w:pPr>
+    </w:p>
+    <w:p>
+      <w:pPr>
+        <w:pStyle w:val="Heading2"/>
+        <w:tabs>
+          <w:tab w:val="left" w:pos="968"/>
+        </w:tabs>
+        <w:spacing w:before="184"/>
+        <w:ind w:left="476" w:firstLine="0"/>
+      </w:pPr>
     </w:p>
     <w:p>
       <w:pPr>
@@ -2456,6 +3277,7 @@
         <w:jc w:val="both"/>
       </w:pPr>
       <w:r>
+        <w:lastRenderedPageBreak/>
         <w:tab/>
       </w:r>
       <w:r>
@@ -2463,20 +3285,524 @@
         <w:t xml:space="preserve">Przy zarządzaniu ryzykiem </w:t>
       </w:r>
       <w:r>
-        <w:t>,ze względu na dość prostą funkcjonalność aplikacji,</w:t>
+        <w:t xml:space="preserve">brane są pod uwagę zarówno ryzyka funkcjonalne jak </w:t>
       </w:r>
       <w:r>
         <w:br/>
-        <w:t xml:space="preserve">rozpatrywane </w:t>
-      </w:r>
-      <w:r>
-        <w:t>są jedynie ryzyka projektowe, każde z pote</w:t>
-      </w:r>
-      <w:r>
-        <w:t xml:space="preserve">ncjalnym działaniem </w:t>
-      </w:r>
-      <w:r>
-        <w:t>minimalizującym.</w:t>
+      </w:r>
+      <w:r>
+        <w:t>i</w:t>
+      </w:r>
+      <w:r>
+        <w:t xml:space="preserve"> ryzyka projektu. Tam gdzie to możliwe będą brane pod uwagę czynniki minimalizujące prawdopodobieństwo zajścia ryzyka.</w:t>
+      </w:r>
+    </w:p>
+    <w:p>
+      <w:pPr>
+        <w:pStyle w:val="Heading2"/>
+        <w:tabs>
+          <w:tab w:val="left" w:pos="968"/>
+        </w:tabs>
+        <w:spacing w:before="56"/>
+        <w:jc w:val="both"/>
+      </w:pPr>
+    </w:p>
+    <w:p>
+      <w:pPr>
+        <w:pStyle w:val="Heading2"/>
+        <w:tabs>
+          <w:tab w:val="left" w:pos="968"/>
+        </w:tabs>
+        <w:spacing w:before="56"/>
+        <w:rPr>
+          <w:sz w:val="21"/>
+          <w:szCs w:val="21"/>
+        </w:rPr>
+      </w:pPr>
+      <w:r>
+        <w:tab/>
+      </w:r>
+      <w:r>
+        <w:rPr>
+          <w:b/>
+        </w:rPr>
+        <w:t>P</w:t>
+      </w:r>
+      <w:r>
+        <w:rPr>
+          <w:b/>
+          <w:sz w:val="21"/>
+          <w:szCs w:val="21"/>
+        </w:rPr>
+        <w:t>rawdopodobie</w:t>
+      </w:r>
+      <w:r>
+        <w:rPr>
+          <w:rFonts w:ascii="Arial" w:hAnsi="Arial" w:cs="Arial"/>
+          <w:b/>
+          <w:sz w:val="21"/>
+          <w:szCs w:val="21"/>
+        </w:rPr>
+        <w:t>ń</w:t>
+      </w:r>
+      <w:r>
+        <w:rPr>
+          <w:b/>
+          <w:sz w:val="21"/>
+          <w:szCs w:val="21"/>
+        </w:rPr>
+        <w:t>stwo ryzyka</w:t>
+      </w:r>
+      <w:r>
+        <w:rPr>
+          <w:sz w:val="21"/>
+          <w:szCs w:val="21"/>
+        </w:rPr>
+        <w:t>, jest to prawdopodobie</w:t>
+      </w:r>
+      <w:r>
+        <w:rPr>
+          <w:rFonts w:ascii="Arial" w:hAnsi="Arial" w:cs="Arial"/>
+          <w:sz w:val="21"/>
+          <w:szCs w:val="21"/>
+        </w:rPr>
+        <w:t>ń</w:t>
+      </w:r>
+      <w:r>
+        <w:rPr>
+          <w:sz w:val="21"/>
+          <w:szCs w:val="21"/>
+        </w:rPr>
+        <w:t>stwo zaj</w:t>
+      </w:r>
+      <w:r>
+        <w:rPr>
+          <w:rFonts w:ascii="Arial" w:hAnsi="Arial" w:cs="Arial"/>
+          <w:sz w:val="21"/>
+          <w:szCs w:val="21"/>
+        </w:rPr>
+        <w:t>ś</w:t>
+      </w:r>
+      <w:r>
+        <w:rPr>
+          <w:sz w:val="21"/>
+          <w:szCs w:val="21"/>
+        </w:rPr>
+        <w:t>cia niekorzystnego zjawiska.</w:t>
+      </w:r>
+    </w:p>
+    <w:p>
+      <w:pPr>
+        <w:pStyle w:val="Heading2"/>
+        <w:tabs>
+          <w:tab w:val="left" w:pos="968"/>
+        </w:tabs>
+        <w:spacing w:before="56"/>
+        <w:rPr>
+          <w:sz w:val="21"/>
+          <w:szCs w:val="21"/>
+        </w:rPr>
+      </w:pPr>
+      <w:r>
+        <w:rPr>
+          <w:b/>
+        </w:rPr>
+        <w:tab/>
+      </w:r>
+      <w:r>
+        <w:rPr>
+          <w:i/>
+        </w:rPr>
+        <w:t>Zdefiniowane wielkości:</w:t>
+      </w:r>
+      <w:r>
+        <w:br/>
+      </w:r>
+      <w:r>
+        <w:rPr>
+          <w:sz w:val="21"/>
+          <w:szCs w:val="21"/>
+        </w:rPr>
+        <w:t>Bardzo mało prawdopodobne (25%), warto</w:t>
+      </w:r>
+      <w:r>
+        <w:rPr>
+          <w:rFonts w:ascii="Arial" w:hAnsi="Arial" w:cs="Arial"/>
+          <w:sz w:val="21"/>
+          <w:szCs w:val="21"/>
+        </w:rPr>
+        <w:t>ść</w:t>
+      </w:r>
+      <w:r>
+        <w:rPr>
+          <w:sz w:val="21"/>
+          <w:szCs w:val="21"/>
+        </w:rPr>
+        <w:t>: 1.</w:t>
+      </w:r>
+      <w:r>
+        <w:br/>
+      </w:r>
+      <w:r>
+        <w:rPr>
+          <w:sz w:val="21"/>
+          <w:szCs w:val="21"/>
+        </w:rPr>
+        <w:t>Mało prawdopodobne (50%), warto</w:t>
+      </w:r>
+      <w:r>
+        <w:rPr>
+          <w:rFonts w:ascii="Arial" w:hAnsi="Arial" w:cs="Arial"/>
+          <w:sz w:val="21"/>
+          <w:szCs w:val="21"/>
+        </w:rPr>
+        <w:t>ść</w:t>
+      </w:r>
+      <w:r>
+        <w:rPr>
+          <w:sz w:val="21"/>
+          <w:szCs w:val="21"/>
+        </w:rPr>
+        <w:t>: 2.</w:t>
+      </w:r>
+      <w:r>
+        <w:br/>
+      </w:r>
+      <w:r>
+        <w:rPr>
+          <w:sz w:val="21"/>
+          <w:szCs w:val="21"/>
+        </w:rPr>
+        <w:t>Prawdopodobne (75%), warto</w:t>
+      </w:r>
+      <w:r>
+        <w:rPr>
+          <w:rFonts w:ascii="Arial" w:hAnsi="Arial" w:cs="Arial"/>
+          <w:sz w:val="21"/>
+          <w:szCs w:val="21"/>
+        </w:rPr>
+        <w:t>ść</w:t>
+      </w:r>
+      <w:r>
+        <w:rPr>
+          <w:sz w:val="21"/>
+          <w:szCs w:val="21"/>
+        </w:rPr>
+        <w:t>: 3.</w:t>
+      </w:r>
+      <w:r>
+        <w:br/>
+      </w:r>
+      <w:r>
+        <w:rPr>
+          <w:sz w:val="21"/>
+          <w:szCs w:val="21"/>
+        </w:rPr>
+        <w:t>Bardzo prawdopodobne (100%), warto</w:t>
+      </w:r>
+      <w:r>
+        <w:rPr>
+          <w:rFonts w:ascii="Arial" w:hAnsi="Arial" w:cs="Arial"/>
+          <w:sz w:val="21"/>
+          <w:szCs w:val="21"/>
+        </w:rPr>
+        <w:t>ść</w:t>
+      </w:r>
+      <w:r>
+        <w:rPr>
+          <w:sz w:val="21"/>
+          <w:szCs w:val="21"/>
+        </w:rPr>
+        <w:t>: 4.</w:t>
+      </w:r>
+    </w:p>
+    <w:p>
+      <w:pPr>
+        <w:pStyle w:val="Heading2"/>
+        <w:tabs>
+          <w:tab w:val="left" w:pos="968"/>
+        </w:tabs>
+        <w:spacing w:before="56"/>
+        <w:rPr>
+          <w:sz w:val="21"/>
+          <w:szCs w:val="21"/>
+        </w:rPr>
+      </w:pPr>
+      <w:r>
+        <w:br/>
+      </w:r>
+      <w:r>
+        <w:rPr>
+          <w:b/>
+          <w:sz w:val="21"/>
+          <w:szCs w:val="21"/>
+        </w:rPr>
+        <w:t>Waga ryzyka</w:t>
+      </w:r>
+      <w:r>
+        <w:rPr>
+          <w:sz w:val="21"/>
+          <w:szCs w:val="21"/>
+        </w:rPr>
+        <w:t xml:space="preserve"> okre</w:t>
+      </w:r>
+      <w:r>
+        <w:rPr>
+          <w:rFonts w:ascii="Arial" w:hAnsi="Arial" w:cs="Arial"/>
+          <w:sz w:val="21"/>
+          <w:szCs w:val="21"/>
+        </w:rPr>
+        <w:t>ś</w:t>
+      </w:r>
+      <w:r>
+        <w:rPr>
+          <w:sz w:val="21"/>
+          <w:szCs w:val="21"/>
+        </w:rPr>
+        <w:t>la przewidywana wielko</w:t>
+      </w:r>
+      <w:r>
+        <w:rPr>
+          <w:rFonts w:ascii="Arial" w:hAnsi="Arial" w:cs="Arial"/>
+          <w:sz w:val="21"/>
+          <w:szCs w:val="21"/>
+        </w:rPr>
+        <w:t xml:space="preserve">ść </w:t>
+      </w:r>
+      <w:r>
+        <w:rPr>
+          <w:sz w:val="21"/>
+          <w:szCs w:val="21"/>
+        </w:rPr>
+        <w:t>szkody, jak</w:t>
+      </w:r>
+      <w:r>
+        <w:rPr>
+          <w:rFonts w:ascii="Arial" w:hAnsi="Arial" w:cs="Arial"/>
+          <w:sz w:val="21"/>
+          <w:szCs w:val="21"/>
+        </w:rPr>
+        <w:t xml:space="preserve">ą </w:t>
+      </w:r>
+      <w:r>
+        <w:rPr>
+          <w:sz w:val="21"/>
+          <w:szCs w:val="21"/>
+        </w:rPr>
+        <w:t>mo</w:t>
+      </w:r>
+      <w:r>
+        <w:rPr>
+          <w:rFonts w:ascii="Arial" w:hAnsi="Arial" w:cs="Arial"/>
+          <w:sz w:val="21"/>
+          <w:szCs w:val="21"/>
+        </w:rPr>
+        <w:t>ż</w:t>
+      </w:r>
+      <w:r>
+        <w:rPr>
+          <w:sz w:val="21"/>
+          <w:szCs w:val="21"/>
+        </w:rPr>
+        <w:t>e spowodowa</w:t>
+      </w:r>
+      <w:r>
+        <w:rPr>
+          <w:rFonts w:ascii="Arial" w:hAnsi="Arial" w:cs="Arial"/>
+          <w:sz w:val="21"/>
+          <w:szCs w:val="21"/>
+        </w:rPr>
+        <w:t xml:space="preserve">ć </w:t>
+      </w:r>
+      <w:r>
+        <w:rPr>
+          <w:sz w:val="21"/>
+          <w:szCs w:val="21"/>
+        </w:rPr>
+        <w:t>zaj</w:t>
+      </w:r>
+      <w:r>
+        <w:rPr>
+          <w:rFonts w:ascii="Arial" w:hAnsi="Arial" w:cs="Arial"/>
+          <w:sz w:val="21"/>
+          <w:szCs w:val="21"/>
+        </w:rPr>
+        <w:t>ś</w:t>
+      </w:r>
+      <w:r>
+        <w:rPr>
+          <w:sz w:val="21"/>
+          <w:szCs w:val="21"/>
+        </w:rPr>
+        <w:t>cie</w:t>
+      </w:r>
+      <w:r>
+        <w:rPr>
+          <w:sz w:val="21"/>
+          <w:szCs w:val="21"/>
+        </w:rPr>
+        <w:t xml:space="preserve"> </w:t>
+      </w:r>
+      <w:r>
+        <w:rPr>
+          <w:sz w:val="21"/>
+          <w:szCs w:val="21"/>
+        </w:rPr>
+        <w:t>niekorzystnego</w:t>
+      </w:r>
+      <w:r>
+        <w:t xml:space="preserve"> </w:t>
+      </w:r>
+      <w:r>
+        <w:rPr>
+          <w:sz w:val="21"/>
+          <w:szCs w:val="21"/>
+        </w:rPr>
+        <w:t>zdarzenia.</w:t>
+      </w:r>
+    </w:p>
+    <w:p>
+      <w:pPr>
+        <w:pStyle w:val="Heading2"/>
+        <w:tabs>
+          <w:tab w:val="left" w:pos="968"/>
+        </w:tabs>
+        <w:spacing w:before="56"/>
+      </w:pPr>
+      <w:r>
+        <w:rPr>
+          <w:b/>
+        </w:rPr>
+        <w:tab/>
+      </w:r>
+      <w:r>
+        <w:rPr>
+          <w:i/>
+        </w:rPr>
+        <w:t>Zdefiniowane wielkości:</w:t>
+      </w:r>
+      <w:r>
+        <w:br/>
+      </w:r>
+      <w:r>
+        <w:rPr>
+          <w:sz w:val="21"/>
+          <w:szCs w:val="21"/>
+        </w:rPr>
+        <w:t>Mała szkoda, warto</w:t>
+      </w:r>
+      <w:r>
+        <w:rPr>
+          <w:rFonts w:ascii="Arial" w:hAnsi="Arial" w:cs="Arial"/>
+          <w:sz w:val="21"/>
+          <w:szCs w:val="21"/>
+        </w:rPr>
+        <w:t>ść</w:t>
+      </w:r>
+      <w:r>
+        <w:rPr>
+          <w:sz w:val="21"/>
+          <w:szCs w:val="21"/>
+        </w:rPr>
+        <w:t>: 1.</w:t>
+      </w:r>
+      <w:r>
+        <w:br/>
+      </w:r>
+      <w:r>
+        <w:rPr>
+          <w:rFonts w:ascii="Arial" w:hAnsi="Arial" w:cs="Arial"/>
+          <w:sz w:val="21"/>
+          <w:szCs w:val="21"/>
+        </w:rPr>
+        <w:t>Ś</w:t>
+      </w:r>
+      <w:r>
+        <w:rPr>
+          <w:sz w:val="21"/>
+          <w:szCs w:val="21"/>
+        </w:rPr>
+        <w:t>rednia szkoda, warto</w:t>
+      </w:r>
+      <w:r>
+        <w:rPr>
+          <w:rFonts w:ascii="Arial" w:hAnsi="Arial" w:cs="Arial"/>
+          <w:sz w:val="21"/>
+          <w:szCs w:val="21"/>
+        </w:rPr>
+        <w:t>ść</w:t>
+      </w:r>
+      <w:r>
+        <w:rPr>
+          <w:sz w:val="21"/>
+          <w:szCs w:val="21"/>
+        </w:rPr>
+        <w:t>: 2.</w:t>
+      </w:r>
+      <w:r>
+        <w:br/>
+      </w:r>
+      <w:r>
+        <w:rPr>
+          <w:sz w:val="21"/>
+          <w:szCs w:val="21"/>
+        </w:rPr>
+        <w:t>Powa</w:t>
+      </w:r>
+      <w:r>
+        <w:rPr>
+          <w:rFonts w:ascii="Arial" w:hAnsi="Arial" w:cs="Arial"/>
+          <w:sz w:val="21"/>
+          <w:szCs w:val="21"/>
+        </w:rPr>
+        <w:t>ż</w:t>
+      </w:r>
+      <w:r>
+        <w:rPr>
+          <w:sz w:val="21"/>
+          <w:szCs w:val="21"/>
+        </w:rPr>
+        <w:t>na szkoda, warto</w:t>
+      </w:r>
+      <w:r>
+        <w:rPr>
+          <w:rFonts w:ascii="Arial" w:hAnsi="Arial" w:cs="Arial"/>
+          <w:sz w:val="21"/>
+          <w:szCs w:val="21"/>
+        </w:rPr>
+        <w:t>ść</w:t>
+      </w:r>
+      <w:r>
+        <w:rPr>
+          <w:sz w:val="21"/>
+          <w:szCs w:val="21"/>
+        </w:rPr>
+        <w:t>: 4.</w:t>
+      </w:r>
+      <w:r>
+        <w:br/>
+      </w:r>
+      <w:r>
+        <w:rPr>
+          <w:sz w:val="21"/>
+          <w:szCs w:val="21"/>
+        </w:rPr>
+        <w:t>Krytyczna szkoda, warto</w:t>
+      </w:r>
+      <w:r>
+        <w:rPr>
+          <w:rFonts w:ascii="Arial" w:hAnsi="Arial" w:cs="Arial"/>
+          <w:sz w:val="21"/>
+          <w:szCs w:val="21"/>
+        </w:rPr>
+        <w:t>ść</w:t>
+      </w:r>
+      <w:r>
+        <w:rPr>
+          <w:sz w:val="21"/>
+          <w:szCs w:val="21"/>
+        </w:rPr>
+        <w:t>: 8</w:t>
       </w:r>
     </w:p>
     <w:p>
@@ -2524,12 +3850,15 @@
           <w:tab w:val="left" w:pos="968"/>
         </w:tabs>
         <w:spacing w:before="62"/>
-        <w:ind w:left="1440" w:firstLine="0"/>
+        <w:ind w:left="1440"/>
         <w:jc w:val="both"/>
       </w:pPr>
       <w:r>
+        <w:tab/>
+      </w:r>
+      <w:r>
         <w:br/>
-        <w:t>Plan zarządzania testami zakłada 2 testy sprawdzające funkcjonalności modelowanego</w:t>
+        <w:t>Plan zarządzania testami zakłada 2 testy zające funkcjonalności modelowanego</w:t>
       </w:r>
     </w:p>
     <w:p>

</xml_diff>